<commit_message>
update md and book files with new changes, including some inline images
</commit_message>
<xml_diff>
--- a/book/chapter-01.docx
+++ b/book/chapter-01.docx
@@ -2173,10 +2173,16 @@
         <w:t xml:space="preserve">“</w:t>
       </w:r>
       <w:r>
-        <w:t xml:space="preserve">Estimating the Prevalence of Limb Loss in the United States: 2005 to 2050.</w:t>
-      </w:r>
-      <w:r>
-        <w:t xml:space="preserve">”</w:t>
+        <w:t xml:space="preserve">Estimating the Prevalence of Limb Loss in the United States: 2005 to 2050,</w:t>
+      </w:r>
+      <w:r>
+        <w:t xml:space="preserve">”</w:t>
+      </w:r>
+      <w:r>
+        <w:t xml:space="preserve"> </w:t>
+      </w:r>
+      <w:r>
+        <w:t xml:space="preserve">2008.</w:t>
       </w:r>
     </w:p>
   </w:footnote>
@@ -2363,10 +2369,16 @@
         <w:t xml:space="preserve">“</w:t>
       </w:r>
       <w:r>
-        <w:t xml:space="preserve">Sex Differences in Left-Handedness: A Meta-Analysis of 144 Studies.</w:t>
-      </w:r>
-      <w:r>
-        <w:t xml:space="preserve">”</w:t>
+        <w:t xml:space="preserve">Sex Differences in Left-Handedness: A Meta-Analysis of 144 Studies,</w:t>
+      </w:r>
+      <w:r>
+        <w:t xml:space="preserve">”</w:t>
+      </w:r>
+      <w:r>
+        <w:t xml:space="preserve"> </w:t>
+      </w:r>
+      <w:r>
+        <w:t xml:space="preserve">2008.</w:t>
       </w:r>
     </w:p>
   </w:footnote>
@@ -2521,25 +2533,34 @@
         <w:t xml:space="preserve">“</w:t>
       </w:r>
       <w:r>
-        <w:t xml:space="preserve">A Detailed Analysis of Lightning Deaths in the United States from 2006 through 2019</w:t>
-      </w:r>
-      <w:r>
-        <w:t xml:space="preserve">”</w:t>
-      </w:r>
-      <w:r>
-        <w:t xml:space="preserve">; Williams,</w:t>
-      </w:r>
-      <w:r>
-        <w:t xml:space="preserve"> </w:t>
-      </w:r>
-      <w:r>
-        <w:t xml:space="preserve">“</w:t>
-      </w:r>
-      <w:r>
-        <w:t xml:space="preserve">Men vs. Women: Which Gender Is More Likely to Be Fatally Struck by Lightning?</w:t>
-      </w:r>
-      <w:r>
-        <w:t xml:space="preserve">”</w:t>
+        <w:t xml:space="preserve">A Detailed Analysis of Lightning Deaths in the United States from 2006 through 2019,</w:t>
+      </w:r>
+      <w:r>
+        <w:t xml:space="preserve">”</w:t>
+      </w:r>
+      <w:r>
+        <w:t xml:space="preserve"> </w:t>
+      </w:r>
+      <w:r>
+        <w:t xml:space="preserve">2020; Williams,</w:t>
+      </w:r>
+      <w:r>
+        <w:t xml:space="preserve"> </w:t>
+      </w:r>
+      <w:r>
+        <w:t xml:space="preserve">“</w:t>
+      </w:r>
+      <w:r>
+        <w:t xml:space="preserve">Men vs. Women: Which Gender Is More Likely to Be Fatally Struck by Lightning?,</w:t>
+      </w:r>
+      <w:r>
+        <w:t xml:space="preserve">”</w:t>
+      </w:r>
+      <w:r>
+        <w:t xml:space="preserve"> </w:t>
+      </w:r>
+      <w:r>
+        <w:t xml:space="preserve">2018, https://www.accuweather.com/en/weather-news/men-vs-women-which-gender-is-more-likely-to-be-fatally-struck-by-lightning/351789.</w:t>
       </w:r>
     </w:p>
   </w:footnote>
@@ -2608,7 +2629,7 @@
         <w:t xml:space="preserve">Laterality: Exploring the Enigma of Left-Handedness</w:t>
       </w:r>
       <w:r>
-        <w:t xml:space="preserve">.</w:t>
+        <w:t xml:space="preserve">, 2016.</w:t>
       </w:r>
     </w:p>
   </w:footnote>
@@ -2636,10 +2657,16 @@
         <w:t xml:space="preserve">“</w:t>
       </w:r>
       <w:r>
-        <w:t xml:space="preserve">Mixed-Handedness Is Linked to Mental Health Problems in Children and Adolescents.</w:t>
-      </w:r>
-      <w:r>
-        <w:t xml:space="preserve">”</w:t>
+        <w:t xml:space="preserve">Mixed-Handedness Is Linked to Mental Health Problems in Children and Adolescents,</w:t>
+      </w:r>
+      <w:r>
+        <w:t xml:space="preserve">”</w:t>
+      </w:r>
+      <w:r>
+        <w:t xml:space="preserve"> </w:t>
+      </w:r>
+      <w:r>
+        <w:t xml:space="preserve">2010.</w:t>
       </w:r>
     </w:p>
   </w:footnote>
@@ -2667,10 +2694,16 @@
         <w:t xml:space="preserve">“</w:t>
       </w:r>
       <w:r>
-        <w:t xml:space="preserve">Left-Handedness.</w:t>
-      </w:r>
-      <w:r>
-        <w:t xml:space="preserve">”</w:t>
+        <w:t xml:space="preserve">Left-Handedness,</w:t>
+      </w:r>
+      <w:r>
+        <w:t xml:space="preserve">”</w:t>
+      </w:r>
+      <w:r>
+        <w:t xml:space="preserve"> </w:t>
+      </w:r>
+      <w:r>
+        <w:t xml:space="preserve">1977.</w:t>
       </w:r>
     </w:p>
   </w:footnote>
@@ -2701,7 +2734,7 @@
   <w:abstractNum w:abstractNumId="0" w15:restartNumberingAfterBreak="0">
     <w:nsid w:val="FFFFFF7C"/>
     <w:multiLevelType w:val="singleLevel"/>
-    <w:tmpl w:val="D30CF3E0"/>
+    <w:tmpl w:val="814E256E"/>
     <w:lvl w:ilvl="0">
       <w:start w:val="1"/>
       <w:numFmt w:val="decimal"/>
@@ -2718,7 +2751,7 @@
   <w:abstractNum w:abstractNumId="1" w15:restartNumberingAfterBreak="0">
     <w:nsid w:val="FFFFFF7D"/>
     <w:multiLevelType w:val="singleLevel"/>
-    <w:tmpl w:val="7F7A11D8"/>
+    <w:tmpl w:val="40C88E36"/>
     <w:lvl w:ilvl="0">
       <w:start w:val="1"/>
       <w:numFmt w:val="decimal"/>
@@ -2735,7 +2768,7 @@
   <w:abstractNum w:abstractNumId="2" w15:restartNumberingAfterBreak="0">
     <w:nsid w:val="FFFFFF7E"/>
     <w:multiLevelType w:val="singleLevel"/>
-    <w:tmpl w:val="E1426344"/>
+    <w:tmpl w:val="2E107512"/>
     <w:lvl w:ilvl="0">
       <w:start w:val="1"/>
       <w:numFmt w:val="decimal"/>
@@ -2752,7 +2785,7 @@
   <w:abstractNum w:abstractNumId="3" w15:restartNumberingAfterBreak="0">
     <w:nsid w:val="FFFFFF7F"/>
     <w:multiLevelType w:val="singleLevel"/>
-    <w:tmpl w:val="801C4E6A"/>
+    <w:tmpl w:val="A336F502"/>
     <w:lvl w:ilvl="0">
       <w:start w:val="1"/>
       <w:numFmt w:val="decimal"/>
@@ -2769,7 +2802,7 @@
   <w:abstractNum w:abstractNumId="4" w15:restartNumberingAfterBreak="0">
     <w:nsid w:val="FFFFFF80"/>
     <w:multiLevelType w:val="singleLevel"/>
-    <w:tmpl w:val="1D8CC8BC"/>
+    <w:tmpl w:val="6972DB66"/>
     <w:lvl w:ilvl="0">
       <w:start w:val="1"/>
       <w:numFmt w:val="bullet"/>
@@ -2789,7 +2822,7 @@
   <w:abstractNum w:abstractNumId="5" w15:restartNumberingAfterBreak="0">
     <w:nsid w:val="FFFFFF81"/>
     <w:multiLevelType w:val="singleLevel"/>
-    <w:tmpl w:val="8EFCE7B8"/>
+    <w:tmpl w:val="8F26272C"/>
     <w:lvl w:ilvl="0">
       <w:start w:val="1"/>
       <w:numFmt w:val="bullet"/>
@@ -2809,7 +2842,7 @@
   <w:abstractNum w:abstractNumId="6" w15:restartNumberingAfterBreak="0">
     <w:nsid w:val="FFFFFF82"/>
     <w:multiLevelType w:val="singleLevel"/>
-    <w:tmpl w:val="1500F680"/>
+    <w:tmpl w:val="31C482A4"/>
     <w:lvl w:ilvl="0">
       <w:start w:val="1"/>
       <w:numFmt w:val="bullet"/>
@@ -2829,7 +2862,7 @@
   <w:abstractNum w:abstractNumId="7" w15:restartNumberingAfterBreak="0">
     <w:nsid w:val="FFFFFF83"/>
     <w:multiLevelType w:val="singleLevel"/>
-    <w:tmpl w:val="184A379E"/>
+    <w:tmpl w:val="36A6E040"/>
     <w:lvl w:ilvl="0">
       <w:start w:val="1"/>
       <w:numFmt w:val="bullet"/>
@@ -2849,7 +2882,7 @@
   <w:abstractNum w:abstractNumId="8" w15:restartNumberingAfterBreak="0">
     <w:nsid w:val="FFFFFF88"/>
     <w:multiLevelType w:val="singleLevel"/>
-    <w:tmpl w:val="A5D0CC1E"/>
+    <w:tmpl w:val="F5289248"/>
     <w:lvl w:ilvl="0">
       <w:start w:val="1"/>
       <w:numFmt w:val="decimal"/>
@@ -2866,7 +2899,7 @@
   <w:abstractNum w:abstractNumId="9" w15:restartNumberingAfterBreak="0">
     <w:nsid w:val="FFFFFF89"/>
     <w:multiLevelType w:val="singleLevel"/>
-    <w:tmpl w:val="355A3F3C"/>
+    <w:tmpl w:val="BBE492B8"/>
     <w:lvl w:ilvl="0">
       <w:start w:val="1"/>
       <w:numFmt w:val="bullet"/>
@@ -3284,6 +3317,13 @@
     <w:lsdException w:name="Placeholder Text" w:semiHidden="1"/>
     <w:lsdException w:name="Light Shading"/>
     <w:lsdException w:name="Light List"/>
+    <w:lsdException w:name="Light Grid"/>
+    <w:lsdException w:name="Medium Shading 1"/>
+    <w:lsdException w:name="Medium Shading 2"/>
+    <w:lsdException w:name="Medium List 1"/>
+    <w:lsdException w:name="Medium List 2"/>
+    <w:lsdException w:name="Medium Grid 1"/>
+    <w:lsdException w:name="Medium Grid 2"/>
     <w:lsdException w:name="Medium Grid 3"/>
     <w:lsdException w:name="Dark List"/>
     <w:lsdException w:name="Colorful Shading"/>
@@ -3709,8 +3749,10 @@
     <w:name w:val="Compact"/>
     <w:basedOn w:val="BodyText"/>
     <w:qFormat/>
+    <w:rsid w:val="00FC6EE5"/>
     <w:pPr>
       <w:spacing w:before="36" w:after="36"/>
+      <w:jc w:val="center"/>
     </w:pPr>
   </w:style>
   <w:style w:type="paragraph" w:styleId="Title">
@@ -3850,11 +3892,14 @@
     <w:name w:val="caption"/>
     <w:basedOn w:val="Normal"/>
     <w:link w:val="CaptionChar"/>
+    <w:rsid w:val="008860FB"/>
     <w:pPr>
       <w:spacing w:after="120"/>
+      <w:jc w:val="center"/>
     </w:pPr>
     <w:rPr>
       <w:i/>
+      <w:color w:val="808080" w:themeColor="background1" w:themeShade="80"/>
     </w:rPr>
   </w:style>
   <w:style w:type="paragraph" w:customStyle="1" w:styleId="TableCaption">
@@ -3871,10 +3916,15 @@
   <w:style w:type="paragraph" w:customStyle="1" w:styleId="Figure">
     <w:name w:val="Figure"/>
     <w:basedOn w:val="Normal"/>
+    <w:rsid w:val="00D8782F"/>
+    <w:pPr>
+      <w:jc w:val="center"/>
+    </w:pPr>
   </w:style>
   <w:style w:type="paragraph" w:customStyle="1" w:styleId="CaptionedFigure">
     <w:name w:val="Captioned Figure"/>
     <w:basedOn w:val="Figure"/>
+    <w:rsid w:val="00D8782F"/>
     <w:pPr>
       <w:keepNext/>
     </w:pPr>
@@ -3883,12 +3933,20 @@
     <w:name w:val="Caption Char"/>
     <w:basedOn w:val="DefaultParagraphFont"/>
     <w:link w:val="Caption"/>
+    <w:rsid w:val="008860FB"/>
+    <w:rPr>
+      <w:rFonts w:ascii="Times New Roman" w:hAnsi="Times New Roman"/>
+      <w:i/>
+      <w:color w:val="808080" w:themeColor="background1" w:themeShade="80"/>
+    </w:rPr>
   </w:style>
   <w:style w:type="character" w:customStyle="1" w:styleId="VerbatimChar">
     <w:name w:val="Verbatim Char"/>
     <w:basedOn w:val="CaptionChar"/>
     <w:rPr>
       <w:rFonts w:ascii="Consolas" w:hAnsi="Consolas"/>
+      <w:i/>
+      <w:color w:val="808080" w:themeColor="background1" w:themeShade="80"/>
       <w:sz w:val="22"/>
     </w:rPr>
   </w:style>
@@ -3896,6 +3954,9 @@
     <w:name w:val="footnote reference"/>
     <w:basedOn w:val="CaptionChar"/>
     <w:rPr>
+      <w:rFonts w:ascii="Times New Roman" w:hAnsi="Times New Roman"/>
+      <w:i/>
+      <w:color w:val="808080" w:themeColor="background1" w:themeShade="80"/>
       <w:vertAlign w:val="superscript"/>
     </w:rPr>
   </w:style>
@@ -3903,6 +3964,8 @@
     <w:name w:val="Hyperlink"/>
     <w:basedOn w:val="CaptionChar"/>
     <w:rPr>
+      <w:rFonts w:ascii="Times New Roman" w:hAnsi="Times New Roman"/>
+      <w:i/>
       <w:color w:val="4F81BD" w:themeColor="accent1"/>
     </w:rPr>
   </w:style>

</xml_diff>

<commit_message>
updates to .docx files containing imagese
</commit_message>
<xml_diff>
--- a/book/chapter-01.docx
+++ b/book/chapter-01.docx
@@ -788,6 +788,22 @@
       </w:r>
       <w:r>
         <w:t xml:space="preserve">By answering as they have, they’ve opted out of our usual multiple-choice, either/or assumption about left- and right-handedness. One in 46 is not such a small number, either. If our sample is representative of the US, this works out to about 7.2 million Americans. That’s more than the combined population of LA and Chicago.</w:t>
+      </w:r>
+    </w:p>
+    <w:p>
+      <w:pPr>
+        <w:pStyle w:val="CaptionedFigure"/>
+      </w:pPr>
+      <w:r>
+        <w:t xml:space="preserve">caption text</w:t>
+      </w:r>
+    </w:p>
+    <w:p>
+      <w:pPr>
+        <w:pStyle w:val="ImageCaption"/>
+      </w:pPr>
+      <w:r>
+        <w:t xml:space="preserve">caption text</w:t>
       </w:r>
     </w:p>
     <w:p>

</xml_diff>